<commit_message>
Final edit to assignment
</commit_message>
<xml_diff>
--- a/intro2r/lastname_intro2r.docx
+++ b/intro2r/lastname_intro2r.docx
@@ -45,13 +45,7 @@
         <w:pStyle w:val="Author"/>
       </w:pPr>
       <w:r>
-        <w:t xml:space="preserve">Javiera</w:t>
-      </w:r>
-      <w:r>
-        <w:t xml:space="preserve"> </w:t>
-      </w:r>
-      <w:r>
-        <w:t xml:space="preserve">Rudolph</w:t>
+        <w:t xml:space="preserve">Name:</w:t>
       </w:r>
     </w:p>
     <w:p>
@@ -111,7 +105,393 @@
         </w:numPr>
       </w:pPr>
       <w:r>
-        <w:t xml:space="preserve">Use R to calculate the result of the square root of your birthdate, where birthdate is year+month+date. Show the code and answer in your document.</w:t>
+        <w:t xml:space="preserve">Use R to calculate the result of the square root of your birthdate, where birthdate is year+month+date. Show the code and answer in your document.Tip, type</w:t>
+      </w:r>
+      <w:r>
+        <w:t xml:space="preserve"> </w:t>
+      </w:r>
+      <w:r>
+        <w:rPr>
+          <w:rStyle w:val="VerbatimChar"/>
+        </w:rPr>
+        <w:t xml:space="preserve">?sqrt()</w:t>
+      </w:r>
+      <w:r>
+        <w:t xml:space="preserve"> </w:t>
+      </w:r>
+      <w:r>
+        <w:t xml:space="preserve">in the console first</w:t>
+      </w:r>
+    </w:p>
+    <w:p>
+      <w:pPr>
+        <w:numPr>
+          <w:numId w:val="1001"/>
+          <w:ilvl w:val="0"/>
+        </w:numPr>
+      </w:pPr>
+      <w:r>
+        <w:t xml:space="preserve">Create a vector</w:t>
+      </w:r>
+      <w:r>
+        <w:t xml:space="preserve"> </w:t>
+      </w:r>
+      <w:r>
+        <w:rPr>
+          <w:rStyle w:val="VerbatimChar"/>
+        </w:rPr>
+        <w:t xml:space="preserve">x</w:t>
+      </w:r>
+      <w:r>
+        <w:t xml:space="preserve"> </w:t>
+      </w:r>
+      <w:r>
+        <w:t xml:space="preserve">with each of the numbers on your birthdate and a vector</w:t>
+      </w:r>
+      <w:r>
+        <w:t xml:space="preserve"> </w:t>
+      </w:r>
+      <w:r>
+        <w:rPr>
+          <w:rStyle w:val="VerbatimChar"/>
+        </w:rPr>
+        <w:t xml:space="preserve">y</w:t>
+      </w:r>
+      <w:r>
+        <w:t xml:space="preserve"> </w:t>
+      </w:r>
+      <w:r>
+        <w:t xml:space="preserve">that is</w:t>
+      </w:r>
+      <w:r>
+        <w:t xml:space="preserve"> </w:t>
+      </w:r>
+      <w:r>
+        <w:rPr>
+          <w:rStyle w:val="VerbatimChar"/>
+        </w:rPr>
+        <w:t xml:space="preserve">x</w:t>
+      </w:r>
+      <w:r>
+        <w:t xml:space="preserve"> </w:t>
+      </w:r>
+      <w:r>
+        <w:t xml:space="preserve">squared. Type the code you used to make this.</w:t>
+      </w:r>
+    </w:p>
+    <w:p>
+      <w:pPr>
+        <w:numPr>
+          <w:numId w:val="1001"/>
+          <w:ilvl w:val="0"/>
+        </w:numPr>
+      </w:pPr>
+      <w:r>
+        <w:t xml:space="preserve">Create a dataframe with the two vectors from Question 3 and assign a name to it.</w:t>
+      </w:r>
+    </w:p>
+    <w:p>
+      <w:pPr>
+        <w:numPr>
+          <w:numId w:val="1001"/>
+          <w:ilvl w:val="0"/>
+        </w:numPr>
+      </w:pPr>
+      <w:r>
+        <w:t xml:space="preserve">Plot the results and modify all the labels. Include the plot into your word document.</w:t>
+      </w:r>
+    </w:p>
+    <w:p>
+      <w:pPr>
+        <w:numPr>
+          <w:numId w:val="1001"/>
+          <w:ilvl w:val="0"/>
+        </w:numPr>
+      </w:pPr>
+      <w:r>
+        <w:t xml:space="preserve">Use the</w:t>
+      </w:r>
+      <w:r>
+        <w:t xml:space="preserve"> </w:t>
+      </w:r>
+      <w:r>
+        <w:rPr>
+          <w:rStyle w:val="VerbatimChar"/>
+        </w:rPr>
+        <w:t xml:space="preserve">?</w:t>
+      </w:r>
+      <w:r>
+        <w:t xml:space="preserve"> </w:t>
+      </w:r>
+      <w:r>
+        <w:t xml:space="preserve">operator or the</w:t>
+      </w:r>
+      <w:r>
+        <w:t xml:space="preserve"> </w:t>
+      </w:r>
+      <w:r>
+        <w:rPr>
+          <w:rStyle w:val="VerbatimChar"/>
+        </w:rPr>
+        <w:t xml:space="preserve">help()</w:t>
+      </w:r>
+      <w:r>
+        <w:t xml:space="preserve"> </w:t>
+      </w:r>
+      <w:r>
+        <w:t xml:space="preserve">function to look up the following functions:</w:t>
+      </w:r>
+      <w:r>
+        <w:t xml:space="preserve"> </w:t>
+      </w:r>
+      <w:r>
+        <w:rPr>
+          <w:rStyle w:val="VerbatimChar"/>
+        </w:rPr>
+        <w:t xml:space="preserve">mean()</w:t>
+      </w:r>
+      <w:r>
+        <w:t xml:space="preserve">,</w:t>
+      </w:r>
+      <w:r>
+        <w:t xml:space="preserve"> </w:t>
+      </w:r>
+      <w:r>
+        <w:rPr>
+          <w:rStyle w:val="VerbatimChar"/>
+        </w:rPr>
+        <w:t xml:space="preserve">sd()</w:t>
+      </w:r>
+      <w:r>
+        <w:t xml:space="preserve">,</w:t>
+      </w:r>
+      <w:r>
+        <w:t xml:space="preserve"> </w:t>
+      </w:r>
+      <w:r>
+        <w:rPr>
+          <w:rStyle w:val="VerbatimChar"/>
+        </w:rPr>
+        <w:t xml:space="preserve">min()</w:t>
+      </w:r>
+      <w:r>
+        <w:t xml:space="preserve">,</w:t>
+      </w:r>
+      <w:r>
+        <w:t xml:space="preserve"> </w:t>
+      </w:r>
+      <w:r>
+        <w:rPr>
+          <w:rStyle w:val="VerbatimChar"/>
+        </w:rPr>
+        <w:t xml:space="preserve">max()</w:t>
+      </w:r>
+      <w:r>
+        <w:t xml:space="preserve">,</w:t>
+      </w:r>
+      <w:r>
+        <w:t xml:space="preserve"> </w:t>
+      </w:r>
+      <w:r>
+        <w:rPr>
+          <w:rStyle w:val="VerbatimChar"/>
+        </w:rPr>
+        <w:t xml:space="preserve">length()</w:t>
+      </w:r>
+      <w:r>
+        <w:t xml:space="preserve"> </w:t>
+      </w:r>
+      <w:r>
+        <w:t xml:space="preserve">and in your own words describe what these functions do.</w:t>
+      </w:r>
+    </w:p>
+    <w:p>
+      <w:pPr>
+        <w:numPr>
+          <w:numId w:val="1001"/>
+          <w:ilvl w:val="0"/>
+        </w:numPr>
+      </w:pPr>
+      <w:r>
+        <w:t xml:space="preserve">Install and load the</w:t>
+      </w:r>
+      <w:r>
+        <w:t xml:space="preserve"> </w:t>
+      </w:r>
+      <w:r>
+        <w:rPr>
+          <w:rStyle w:val="VerbatimChar"/>
+        </w:rPr>
+        <w:t xml:space="preserve">ggplot2</w:t>
+      </w:r>
+      <w:r>
+        <w:t xml:space="preserve"> </w:t>
+      </w:r>
+      <w:r>
+        <w:t xml:space="preserve">package, or the</w:t>
+      </w:r>
+      <w:r>
+        <w:t xml:space="preserve"> </w:t>
+      </w:r>
+      <w:r>
+        <w:rPr>
+          <w:rStyle w:val="VerbatimChar"/>
+        </w:rPr>
+        <w:t xml:space="preserve">tidyverse</w:t>
+      </w:r>
+      <w:r>
+        <w:t xml:space="preserve"> </w:t>
+      </w:r>
+      <w:r>
+        <w:t xml:space="preserve">package. What commands do you use for this action?</w:t>
+      </w:r>
+    </w:p>
+    <w:p>
+      <w:pPr>
+        <w:numPr>
+          <w:numId w:val="1001"/>
+          <w:ilvl w:val="0"/>
+        </w:numPr>
+      </w:pPr>
+      <w:r>
+        <w:t xml:space="preserve">Download the spreadsheet we filled out in class as a csv file and import it to your R session. Remember that to find the file and save things in the right place you need to set your working directory. To import you can use the</w:t>
+      </w:r>
+      <w:r>
+        <w:t xml:space="preserve"> </w:t>
+      </w:r>
+      <w:r>
+        <w:rPr>
+          <w:rStyle w:val="VerbatimChar"/>
+        </w:rPr>
+        <w:t xml:space="preserve">read.csv()</w:t>
+      </w:r>
+      <w:r>
+        <w:t xml:space="preserve"> </w:t>
+      </w:r>
+      <w:r>
+        <w:t xml:space="preserve">function.</w:t>
+      </w:r>
+    </w:p>
+    <w:p>
+      <w:pPr>
+        <w:pStyle w:val="FirstParagraph"/>
+      </w:pPr>
+      <w:r>
+        <w:t xml:space="preserve">For figures, make sure you include axis labels, units and titles.Using</w:t>
+      </w:r>
+      <w:r>
+        <w:t xml:space="preserve"> </w:t>
+      </w:r>
+      <w:r>
+        <w:rPr>
+          <w:rStyle w:val="VerbatimChar"/>
+        </w:rPr>
+        <w:t xml:space="preserve">ggplot()</w:t>
+      </w:r>
+      <w:r>
+        <w:t xml:space="preserve"> </w:t>
+      </w:r>
+      <w:r>
+        <w:t xml:space="preserve">create the following new figures:</w:t>
+      </w:r>
+    </w:p>
+    <w:p>
+      <w:pPr>
+        <w:pStyle w:val="Compact"/>
+        <w:numPr>
+          <w:numId w:val="1002"/>
+          <w:ilvl w:val="0"/>
+        </w:numPr>
+      </w:pPr>
+      <w:r>
+        <w:t xml:space="preserve">A distribution of the class heights. Use</w:t>
+      </w:r>
+      <w:r>
+        <w:t xml:space="preserve"> </w:t>
+      </w:r>
+      <w:r>
+        <w:rPr>
+          <w:rStyle w:val="VerbatimChar"/>
+        </w:rPr>
+        <w:t xml:space="preserve">geom_histogram()</w:t>
+      </w:r>
+    </w:p>
+    <w:p>
+      <w:pPr>
+        <w:pStyle w:val="Compact"/>
+        <w:numPr>
+          <w:numId w:val="1002"/>
+          <w:ilvl w:val="0"/>
+        </w:numPr>
+      </w:pPr>
+      <w:r>
+        <w:t xml:space="preserve">A scatter plot of month and day of birth, colored by whether or not they like dogs. Tip: for the scatter plot you can use</w:t>
+      </w:r>
+      <w:r>
+        <w:t xml:space="preserve"> </w:t>
+      </w:r>
+      <w:r>
+        <w:rPr>
+          <w:rStyle w:val="VerbatimChar"/>
+        </w:rPr>
+        <w:t xml:space="preserve">geom_point()</w:t>
+      </w:r>
+      <w:r>
+        <w:t xml:space="preserve"> </w:t>
+      </w:r>
+      <w:r>
+        <w:t xml:space="preserve">and to color you can use</w:t>
+      </w:r>
+      <w:r>
+        <w:t xml:space="preserve"> </w:t>
+      </w:r>
+      <w:r>
+        <w:rPr>
+          <w:rStyle w:val="VerbatimChar"/>
+        </w:rPr>
+        <w:t xml:space="preserve">fill =</w:t>
+      </w:r>
+      <w:r>
+        <w:t xml:space="preserve"> </w:t>
+      </w:r>
+      <w:r>
+        <w:t xml:space="preserve">in the</w:t>
+      </w:r>
+      <w:r>
+        <w:t xml:space="preserve"> </w:t>
+      </w:r>
+      <w:r>
+        <w:rPr>
+          <w:rStyle w:val="VerbatimChar"/>
+        </w:rPr>
+        <w:t xml:space="preserve">aes()</w:t>
+      </w:r>
+      <w:r>
+        <w:t xml:space="preserve"> </w:t>
+      </w:r>
+      <w:r>
+        <w:t xml:space="preserve">of</w:t>
+      </w:r>
+      <w:r>
+        <w:t xml:space="preserve"> </w:t>
+      </w:r>
+      <w:r>
+        <w:rPr>
+          <w:rStyle w:val="VerbatimChar"/>
+        </w:rPr>
+        <w:t xml:space="preserve">ggplot</w:t>
+      </w:r>
+    </w:p>
+    <w:p>
+      <w:pPr>
+        <w:pStyle w:val="Compact"/>
+        <w:numPr>
+          <w:numId w:val="1002"/>
+          <w:ilvl w:val="0"/>
+        </w:numPr>
+      </w:pPr>
+      <w:r>
+        <w:t xml:space="preserve">A bar plot for people’s favorite colors.</w:t>
       </w:r>
     </w:p>
     <w:sectPr/>
@@ -451,6 +831,118 @@
     </w:lvl>
     <w:lvl w:ilvl="8">
       <w:start w:val="1"/>
+      <w:numFmt w:val="decimal"/>
+      <w:lvlText w:val="%9."/>
+      <w:lvlJc w:val="left"/>
+      <w:pPr>
+        <w:tabs>
+          <w:tab w:val="num" w:pos="5760"/>
+        </w:tabs>
+        <w:ind w:left="6240" w:hanging="480"/>
+      </w:pPr>
+    </w:lvl>
+  </w:abstractNum>
+  <w:abstractNum w:abstractNumId="99419">
+    <w:nsid w:val="71315dca"/>
+    <w:multiLevelType w:val="multilevel"/>
+    <w:lvl w:ilvl="0">
+      <w:start w:val="9"/>
+      <w:numFmt w:val="decimal"/>
+      <w:lvlText w:val="%1."/>
+      <w:lvlJc w:val="left"/>
+      <w:pPr>
+        <w:tabs>
+          <w:tab w:val="num" w:pos="0"/>
+        </w:tabs>
+        <w:ind w:left="480" w:hanging="480"/>
+      </w:pPr>
+    </w:lvl>
+    <w:lvl w:ilvl="1">
+      <w:start w:val="9"/>
+      <w:numFmt w:val="decimal"/>
+      <w:lvlText w:val="%2."/>
+      <w:lvlJc w:val="left"/>
+      <w:pPr>
+        <w:tabs>
+          <w:tab w:val="num" w:pos="720"/>
+        </w:tabs>
+        <w:ind w:left="1200" w:hanging="480"/>
+      </w:pPr>
+    </w:lvl>
+    <w:lvl w:ilvl="2">
+      <w:start w:val="9"/>
+      <w:numFmt w:val="decimal"/>
+      <w:lvlText w:val="%3."/>
+      <w:lvlJc w:val="left"/>
+      <w:pPr>
+        <w:tabs>
+          <w:tab w:val="num" w:pos="1440"/>
+        </w:tabs>
+        <w:ind w:left="1920" w:hanging="480"/>
+      </w:pPr>
+    </w:lvl>
+    <w:lvl w:ilvl="3">
+      <w:start w:val="9"/>
+      <w:numFmt w:val="decimal"/>
+      <w:lvlText w:val="%4."/>
+      <w:lvlJc w:val="left"/>
+      <w:pPr>
+        <w:tabs>
+          <w:tab w:val="num" w:pos="2160"/>
+        </w:tabs>
+        <w:ind w:left="2640" w:hanging="480"/>
+      </w:pPr>
+    </w:lvl>
+    <w:lvl w:ilvl="4">
+      <w:start w:val="9"/>
+      <w:numFmt w:val="decimal"/>
+      <w:lvlText w:val="%5."/>
+      <w:lvlJc w:val="left"/>
+      <w:pPr>
+        <w:tabs>
+          <w:tab w:val="num" w:pos="2880"/>
+        </w:tabs>
+        <w:ind w:left="3360" w:hanging="480"/>
+      </w:pPr>
+    </w:lvl>
+    <w:lvl w:ilvl="5">
+      <w:start w:val="9"/>
+      <w:numFmt w:val="decimal"/>
+      <w:lvlText w:val="%6."/>
+      <w:lvlJc w:val="left"/>
+      <w:pPr>
+        <w:tabs>
+          <w:tab w:val="num" w:pos="3600"/>
+        </w:tabs>
+        <w:ind w:left="4080" w:hanging="480"/>
+      </w:pPr>
+    </w:lvl>
+    <w:lvl w:ilvl="6">
+      <w:start w:val="9"/>
+      <w:numFmt w:val="decimal"/>
+      <w:lvlText w:val="%7."/>
+      <w:lvlJc w:val="left"/>
+      <w:pPr>
+        <w:tabs>
+          <w:tab w:val="num" w:pos="4320"/>
+        </w:tabs>
+        <w:ind w:left="4800" w:hanging="480"/>
+      </w:pPr>
+    </w:lvl>
+    <w:lvl w:ilvl="7">
+      <w:start w:val="9"/>
+      <w:numFmt w:val="decimal"/>
+      <w:lvlText w:val="%8."/>
+      <w:lvlJc w:val="left"/>
+      <w:pPr>
+        <w:tabs>
+          <w:tab w:val="num" w:pos="5040"/>
+        </w:tabs>
+        <w:ind w:left="5520" w:hanging="480"/>
+      </w:pPr>
+    </w:lvl>
+    <w:lvl w:ilvl="8">
+      <w:start w:val="9"/>
       <w:numFmt w:val="decimal"/>
       <w:lvlText w:val="%9."/>
       <w:lvlJc w:val="left"/>
@@ -496,6 +988,36 @@
     </w:lvlOverride>
     <w:lvlOverride w:ilvl="8">
       <w:startOverride w:val="1"/>
+    </w:lvlOverride>
+  </w:num>
+  <w:num w:numId="1002">
+    <w:abstractNumId w:val="99419"/>
+    <w:lvlOverride w:ilvl="0">
+      <w:startOverride w:val="9"/>
+    </w:lvlOverride>
+    <w:lvlOverride w:ilvl="1">
+      <w:startOverride w:val="9"/>
+    </w:lvlOverride>
+    <w:lvlOverride w:ilvl="2">
+      <w:startOverride w:val="9"/>
+    </w:lvlOverride>
+    <w:lvlOverride w:ilvl="3">
+      <w:startOverride w:val="9"/>
+    </w:lvlOverride>
+    <w:lvlOverride w:ilvl="4">
+      <w:startOverride w:val="9"/>
+    </w:lvlOverride>
+    <w:lvlOverride w:ilvl="5">
+      <w:startOverride w:val="9"/>
+    </w:lvlOverride>
+    <w:lvlOverride w:ilvl="6">
+      <w:startOverride w:val="9"/>
+    </w:lvlOverride>
+    <w:lvlOverride w:ilvl="7">
+      <w:startOverride w:val="9"/>
+    </w:lvlOverride>
+    <w:lvlOverride w:ilvl="8">
+      <w:startOverride w:val="9"/>
     </w:lvlOverride>
   </w:num>
 </w:numbering>

</xml_diff>